<commit_message>
editorial sent to Dr. Pace
</commit_message>
<xml_diff>
--- a/EditorialComplete10May2017.docx
+++ b/EditorialComplete10May2017.docx
@@ -6,49 +6,47 @@
       <w:pPr>
         <w:pStyle w:val="Title"/>
       </w:pPr>
-      <w:bookmarkStart w:id="0" w:name="_GoBack"/>
+      <w:r>
+        <w:t>Title</w:t>
+      </w:r>
+    </w:p>
+    <w:p>
+      <w:pPr>
+        <w:pStyle w:val="FirstParagraph"/>
+      </w:pPr>
+    </w:p>
+    <w:p>
+      <w:pPr>
+        <w:pStyle w:val="Heading5"/>
+      </w:pPr>
+      <w:bookmarkStart w:id="0" w:name="authors"/>
       <w:bookmarkEnd w:id="0"/>
       <w:r>
-        <w:t>Title</w:t>
+        <w:t>Authors</w:t>
       </w:r>
     </w:p>
     <w:p>
       <w:pPr>
         <w:pStyle w:val="FirstParagraph"/>
       </w:pPr>
+      <w:r>
+        <w:t>Michael H. Andreae, M.D., Department of Anesthesiology &amp; Perioperative Medicine,H187, Penn State Health Milton S. Hershey Medical Center, Penn State College of Medicine, Hershey. PA</w:t>
+      </w:r>
+    </w:p>
+    <w:p>
+      <w:pPr>
+        <w:pStyle w:val="BodyText"/>
+      </w:pPr>
+      <w:r>
+        <w:t>Nathan L Pace, MD., MStat., Department of Anesthesiology, Univeristy of Utha, Salt Lake City, UT</w:t>
+      </w:r>
     </w:p>
     <w:p>
       <w:pPr>
         <w:pStyle w:val="Heading5"/>
       </w:pPr>
-      <w:bookmarkStart w:id="1" w:name="authors"/>
+      <w:bookmarkStart w:id="1" w:name="corresponding-author"/>
       <w:bookmarkEnd w:id="1"/>
-      <w:r>
-        <w:t>Authors</w:t>
-      </w:r>
-    </w:p>
-    <w:p>
-      <w:pPr>
-        <w:pStyle w:val="FirstParagraph"/>
-      </w:pPr>
-      <w:r>
-        <w:t>Michael H. Andreae, M.D., Department of Anesthesiology &amp; Perioperative Medicine,H187, Penn State Health Milton S. Hershey Medical Center, Penn State College of Medicine, Hershey. PA</w:t>
-      </w:r>
-    </w:p>
-    <w:p>
-      <w:pPr>
-        <w:pStyle w:val="BodyText"/>
-      </w:pPr>
-      <w:r>
-        <w:t>Nathan L Pace, MD., MStat., Department of Anesthesiology, Univeristy of Utha, Salt Lake City, UT</w:t>
-      </w:r>
-    </w:p>
-    <w:p>
-      <w:pPr>
-        <w:pStyle w:val="Heading5"/>
-      </w:pPr>
-      <w:bookmarkStart w:id="2" w:name="corresponding-author"/>
-      <w:bookmarkEnd w:id="2"/>
       <w:r>
         <w:t>Corresponding author:</w:t>
       </w:r>
@@ -76,10 +74,41 @@
       <w:pPr>
         <w:pStyle w:val="Heading5"/>
       </w:pPr>
-      <w:bookmarkStart w:id="3" w:name="acknowledgement"/>
+      <w:bookmarkStart w:id="2" w:name="acknowledgement"/>
+      <w:bookmarkEnd w:id="2"/>
+      <w:r>
+        <w:t>Acknowledgement</w:t>
+      </w:r>
+    </w:p>
+    <w:p>
+      <w:pPr>
+        <w:pStyle w:val="FirstParagraph"/>
+      </w:pPr>
+      <w:r>
+        <w:t>We would like to acknowledge Doleman et al for providing the data to ge</w:t>
+      </w:r>
+      <w:r>
+        <w:t>nerate the figures.</w:t>
+      </w:r>
+    </w:p>
+    <w:p>
+      <w:pPr>
+        <w:pStyle w:val="Heading5"/>
+      </w:pPr>
+      <w:bookmarkStart w:id="3" w:name="conflicts-of-interest-none"/>
       <w:bookmarkEnd w:id="3"/>
       <w:r>
-        <w:t>Acknowledgement</w:t>
+        <w:t>Conflicts of Interest: None</w:t>
+      </w:r>
+    </w:p>
+    <w:p>
+      <w:pPr>
+        <w:pStyle w:val="Heading5"/>
+      </w:pPr>
+      <w:bookmarkStart w:id="4" w:name="keywords"/>
+      <w:bookmarkEnd w:id="4"/>
+      <w:r>
+        <w:t>Keywords:</w:t>
       </w:r>
     </w:p>
     <w:p>
@@ -87,56 +116,25 @@
         <w:pStyle w:val="FirstParagraph"/>
       </w:pPr>
       <w:r>
-        <w:t>We would like to acknowledge Doleman et al for providing the data to ge</w:t>
-      </w:r>
-      <w:r>
-        <w:t>nerate the figures.</w:t>
-      </w:r>
-    </w:p>
-    <w:p>
-      <w:pPr>
-        <w:pStyle w:val="Heading5"/>
-      </w:pPr>
-      <w:bookmarkStart w:id="4" w:name="conflicts-of-interest-none"/>
-      <w:bookmarkEnd w:id="4"/>
-      <w:r>
-        <w:t>Conflicts of Interest: None</w:t>
-      </w:r>
-    </w:p>
-    <w:p>
-      <w:pPr>
-        <w:pStyle w:val="Heading5"/>
-      </w:pPr>
-      <w:bookmarkStart w:id="5" w:name="keywords"/>
+        <w:t>analgesic adjuvants, postoperative pain, evidence synthesis, meta-regression, Bayesian statistics</w:t>
+      </w:r>
+    </w:p>
+    <w:p>
+      <w:pPr>
+        <w:pStyle w:val="BodyText"/>
+      </w:pPr>
+    </w:p>
+    <w:p>
+      <w:pPr>
+        <w:pStyle w:val="BodyText"/>
+      </w:pPr>
+    </w:p>
+    <w:p>
+      <w:pPr>
+        <w:pStyle w:val="Heading1"/>
+      </w:pPr>
+      <w:bookmarkStart w:id="5" w:name="editorial-text"/>
       <w:bookmarkEnd w:id="5"/>
-      <w:r>
-        <w:t>Keywords:</w:t>
-      </w:r>
-    </w:p>
-    <w:p>
-      <w:pPr>
-        <w:pStyle w:val="FirstParagraph"/>
-      </w:pPr>
-      <w:r>
-        <w:t>analgesic adjuvants, postoperative pain, evidence synthesis, meta-regression, Bayesian statistics</w:t>
-      </w:r>
-    </w:p>
-    <w:p>
-      <w:pPr>
-        <w:pStyle w:val="BodyText"/>
-      </w:pPr>
-    </w:p>
-    <w:p>
-      <w:pPr>
-        <w:pStyle w:val="BodyText"/>
-      </w:pPr>
-    </w:p>
-    <w:p>
-      <w:pPr>
-        <w:pStyle w:val="Heading1"/>
-      </w:pPr>
-      <w:bookmarkStart w:id="6" w:name="editorial-text"/>
-      <w:bookmarkEnd w:id="6"/>
       <w:r>
         <w:lastRenderedPageBreak/>
         <w:t>Editorial Text</w:t>
@@ -509,8 +507,8 @@
       <w:pPr>
         <w:pStyle w:val="Heading1"/>
       </w:pPr>
-      <w:bookmarkStart w:id="7" w:name="figures"/>
-      <w:bookmarkEnd w:id="7"/>
+      <w:bookmarkStart w:id="6" w:name="figures"/>
+      <w:bookmarkEnd w:id="6"/>
       <w:r>
         <w:lastRenderedPageBreak/>
         <w:t>Figures</w:t>
@@ -518,6 +516,66 @@
     </w:p>
     <w:p>
       <w:pPr>
+        <w:pStyle w:val="BodyText"/>
+      </w:pPr>
+      <w:r>
+        <w:rPr>
+          <w:noProof/>
+        </w:rPr>
+        <w:drawing>
+          <wp:inline distT="0" distB="0" distL="0" distR="0">
+            <wp:extent cx="5943600" cy="5344837"/>
+            <wp:effectExtent l="0" t="0" r="0" b="0"/>
+            <wp:docPr id="2" name="Picture 2" descr="C:\Users\Michael\AppData\Local\Microsoft\Windows\INetCache\Content.Word\AcetaminophenForestplot.png"/>
+            <wp:cNvGraphicFramePr>
+              <a:graphicFrameLocks xmlns:a="http://schemas.openxmlformats.org/drawingml/2006/main" noChangeAspect="1"/>
+            </wp:cNvGraphicFramePr>
+            <a:graphic xmlns:a="http://schemas.openxmlformats.org/drawingml/2006/main">
+              <a:graphicData uri="http://schemas.openxmlformats.org/drawingml/2006/picture">
+                <pic:pic xmlns:pic="http://schemas.openxmlformats.org/drawingml/2006/picture">
+                  <pic:nvPicPr>
+                    <pic:cNvPr id="0" name="Picture 1" descr="C:\Users\Michael\AppData\Local\Microsoft\Windows\INetCache\Content.Word\AcetaminophenForestplot.png"/>
+                    <pic:cNvPicPr>
+                      <a:picLocks noChangeAspect="1" noChangeArrowheads="1"/>
+                    </pic:cNvPicPr>
+                  </pic:nvPicPr>
+                  <pic:blipFill>
+                    <a:blip r:embed="rId8">
+                      <a:extLst>
+                        <a:ext uri="{28A0092B-C50C-407E-A947-70E740481C1C}">
+                          <a14:useLocalDpi xmlns:a14="http://schemas.microsoft.com/office/drawing/2010/main" val="0"/>
+                        </a:ext>
+                      </a:extLst>
+                    </a:blip>
+                    <a:srcRect/>
+                    <a:stretch>
+                      <a:fillRect/>
+                    </a:stretch>
+                  </pic:blipFill>
+                  <pic:spPr bwMode="auto">
+                    <a:xfrm>
+                      <a:off x="0" y="0"/>
+                      <a:ext cx="5943600" cy="5344837"/>
+                    </a:xfrm>
+                    <a:prstGeom prst="rect">
+                      <a:avLst/>
+                    </a:prstGeom>
+                    <a:noFill/>
+                    <a:ln>
+                      <a:noFill/>
+                    </a:ln>
+                  </pic:spPr>
+                </pic:pic>
+              </a:graphicData>
+            </a:graphic>
+          </wp:inline>
+        </w:drawing>
+      </w:r>
+      <w:bookmarkStart w:id="7" w:name="_GoBack"/>
+      <w:bookmarkEnd w:id="7"/>
+    </w:p>
+    <w:p>
+      <w:pPr>
         <w:pStyle w:val="Heading2"/>
       </w:pPr>
       <w:bookmarkStart w:id="8" w:name="figure-1"/>
@@ -544,7 +602,11 @@
         <w:t>In Figure 1, estimates for the mean reduction of morphine equivalent afforded by acetaminophen are shown in a</w:t>
       </w:r>
       <w:r>
-        <w:t xml:space="preserve"> classical forest plot with studies ordered by surgical interventions. The mean reduction of morphine equivalents and their 95% confidence intervals provided by Doleman et al. The later were used to estimate the standard error (Higgins 2011). The figure wa</w:t>
+        <w:t xml:space="preserve"> classical forest plot with studies ordered by surgical interventions. The mean reduction of morphine equivalents and their 95% confidence intervals provided by Doleman et al. The later were used to estimate the standard error </w:t>
+      </w:r>
+      <w:r>
+        <w:lastRenderedPageBreak/>
+        <w:t>(Higgins 2011). The figure wa</w:t>
       </w:r>
       <w:r>
         <w:t>s produced with the Cochrane Collaboration software RevMan (RevMan 2014). The 25 RCTs estimate variable and inconsistent effects for the drug under investigation (acetaminophen), varying widely even within the same surgery.</w:t>
@@ -584,7 +646,7 @@
                     </pic:cNvPicPr>
                   </pic:nvPicPr>
                   <pic:blipFill>
-                    <a:blip r:embed="rId8"/>
+                    <a:blip r:embed="rId9"/>
                     <a:stretch>
                       <a:fillRect/>
                     </a:stretch>
@@ -618,25 +680,28 @@
       <w:bookmarkStart w:id="11" w:name="figure-2-caption"/>
       <w:bookmarkEnd w:id="11"/>
       <w:r>
+        <w:t>Figure 2 Caption</w:t>
+      </w:r>
+    </w:p>
+    <w:p>
+      <w:pPr>
+        <w:pStyle w:val="FirstParagraph"/>
+      </w:pPr>
+      <w:r>
+        <w:t>In F</w:t>
+      </w:r>
+      <w:r>
+        <w:t>igure 2, we reproduce the acetaminophen subplot of Figure 2 of Doleman et al. Each study is represented by a dot. We colored the studies by surgical procedure, according to the adjacent color legend. If surgery were the best way to explain why studies yiel</w:t>
+      </w:r>
+      <w:r>
+        <w:t>d different results, then studies investigating the same surgical procedure should have similar effects Hence the same color dots should be clumped together,(and the green cholecystectomy studies somewhat are). But most studies of the same color are far ap</w:t>
+      </w:r>
+      <w:r>
+        <w:t xml:space="preserve">art, for example orthopedic (blue) or hysterectomy (violet) study dots are spread out over the entire range of the plot. By contrast, all studies line up neatly </w:t>
+      </w:r>
+      <w:r>
         <w:lastRenderedPageBreak/>
-        <w:t>Figure 2 Caption</w:t>
-      </w:r>
-    </w:p>
-    <w:p>
-      <w:pPr>
-        <w:pStyle w:val="FirstParagraph"/>
-      </w:pPr>
-      <w:r>
-        <w:t>In F</w:t>
-      </w:r>
-      <w:r>
-        <w:t>igure 2, we reproduce the acetaminophen subplot of Figure 2 of Doleman et al. Each study is represented by a dot. We colored the studies by surgical procedure, according to the adjacent color legend. If surgery were the best way to explain why studies yiel</w:t>
-      </w:r>
-      <w:r>
-        <w:t>d different results, then studies investigating the same surgical procedure should have similar effects Hence the same color dots should be clumped together,(and the green cholecystectomy studies somewhat are). But most studies of the same color are far ap</w:t>
-      </w:r>
-      <w:r>
-        <w:t>art, for example orthopedic (blue) or hysterectomy (violet) study dots are spread out over the entire range of the plot. By contrast, all studies line up neatly around the red regression line, when we regress the mean reduction in morphine consumption (y-a</w:t>
+        <w:t>around the red regression line, when we regress the mean reduction in morphine consumption (y-a</w:t>
       </w:r>
       <w:r>
         <w:t>xis) against the baseline risk (baseline morphine consumption in the control group) in the x-axis. The conclusion is that a meta-regression controlling for baseline morphine consumption in the control group is superior to stratification by surgery in expla</w:t>
@@ -767,7 +832,7 @@
       <w:r>
         <w:t xml:space="preserve">r Statistical Computing, Vienna, Austria. URL </w:t>
       </w:r>
-      <w:hyperlink r:id="rId9">
+      <w:hyperlink r:id="rId10">
         <w:r>
           <w:rPr>
             <w:rStyle w:val="Hyperlink"/>
@@ -808,7 +873,7 @@
       <w:r>
         <w:t xml:space="preserve">et H, Wilkinson RC, Fischer HBJ, Camu F, Prospect Working Group. PROSPECT: evidence-based, procedure-specific postoperative pain management. Best practice &amp; research Clinical anaesthesiology 2007;21:149–59. Available at: </w:t>
       </w:r>
-      <w:hyperlink r:id="rId10">
+      <w:hyperlink r:id="rId11">
         <w:r>
           <w:rPr>
             <w:rStyle w:val="Hyperlink"/>
@@ -827,7 +892,7 @@
       <w:r>
         <w:t xml:space="preserve">3. Sutton AJ, Abrams KR. Bayesian methods in meta-analysis and evidence synthesis. Statistical methods in medical research 2001;10:277–303. Available at: </w:t>
       </w:r>
-      <w:hyperlink r:id="rId11">
+      <w:hyperlink r:id="rId12">
         <w:r>
           <w:rPr>
             <w:rStyle w:val="Hyperlink"/>
@@ -871,7 +936,7 @@
       <w:r>
         <w:t xml:space="preserve">13. Available at: </w:t>
       </w:r>
-      <w:hyperlink r:id="rId12">
+      <w:hyperlink r:id="rId13">
         <w:r>
           <w:rPr>
             <w:rStyle w:val="Hyperlink"/>
@@ -893,7 +958,7 @@
       <w:r>
         <w:t xml:space="preserve">from pairwise meta-analysis to network meta-analysis. Statistics in Medicine 2013;32:752–71. Available at: </w:t>
       </w:r>
-      <w:hyperlink r:id="rId13">
+      <w:hyperlink r:id="rId14">
         <w:r>
           <w:rPr>
             <w:rStyle w:val="Hyperlink"/>

</xml_diff>